<commit_message>
added new folder - virtualization for devops-netology project
</commit_message>
<xml_diff>
--- a/python/pycharm-project/Python3.docx
+++ b/python/pycharm-project/Python3.docx
@@ -552,11 +552,20 @@
         </w:rPr>
       </w:r>
       <w:r/>
+    </w:p>
+    <w:p>
+      <w:pPr>
+        <w:rPr>
+          <w:sz w:val="22"/>
+          <w:highlight w:val="none"/>
+        </w:rPr>
+      </w:pPr>
       <w:r>
         <w:rPr>
           <w:sz w:val="22"/>
           <w:highlight w:val="none"/>
         </w:rPr>
+        <w:t xml:space="preserve">       </w:t>
       </w:r>
       <w:r>
         <w:rPr>
@@ -564,7 +573,6 @@
           <w:highlight w:val="none"/>
         </w:rPr>
       </w:r>
-      <w:r/>
     </w:p>
     <w:p>
       <w:pPr>

</xml_diff>